<commit_message>
wireframe template voor bol.com
</commit_message>
<xml_diff>
--- a/Wireframes/Wireframes pagina's.docx
+++ b/Wireframes/Wireframes pagina's.docx
@@ -23,15 +23,90 @@
           <w:ilvl w:val="0"/>
           <w:numId w:val="1"/>
         </w:numPr>
+        <w:rPr>
+          <w:lang w:val="en-US"/>
+        </w:rPr>
       </w:pPr>
       <w:r>
         <w:rPr>
           <w:b/>
-        </w:rPr>
-        <w:t xml:space="preserve">Home Pagina </w:t>
-      </w:r>
-      <w:r>
-        <w:t>-&gt; promo pagina</w:t>
+          <w:lang w:val="en-US"/>
+        </w:rPr>
+        <w:t xml:space="preserve">Home </w:t>
+      </w:r>
+      <w:proofErr w:type="spellStart"/>
+      <w:r>
+        <w:rPr>
+          <w:b/>
+          <w:lang w:val="en-US"/>
+        </w:rPr>
+        <w:t>Pagina</w:t>
+      </w:r>
+      <w:proofErr w:type="spellEnd"/>
+      <w:r>
+        <w:rPr>
+          <w:b/>
+          <w:lang w:val="en-US"/>
+        </w:rPr>
+        <w:t xml:space="preserve"> </w:t>
+      </w:r>
+      <w:r>
+        <w:rPr>
+          <w:lang w:val="en-US"/>
+        </w:rPr>
+        <w:t xml:space="preserve">-&gt; promo </w:t>
+      </w:r>
+      <w:proofErr w:type="spellStart"/>
+      <w:r>
+        <w:rPr>
+          <w:lang w:val="en-US"/>
+        </w:rPr>
+        <w:t>pagina</w:t>
+      </w:r>
+      <w:proofErr w:type="spellEnd"/>
+      <w:r>
+        <w:rPr>
+          <w:lang w:val="en-US"/>
+        </w:rPr>
+        <w:tab/>
+      </w:r>
+      <w:r>
+        <w:rPr>
+          <w:lang w:val="en-US"/>
+        </w:rPr>
+        <w:tab/>
+      </w:r>
+      <w:r>
+        <w:rPr>
+          <w:lang w:val="en-US"/>
+        </w:rPr>
+        <w:tab/>
+      </w:r>
+      <w:r>
+        <w:rPr>
+          <w:lang w:val="en-US"/>
+        </w:rPr>
+        <w:tab/>
+      </w:r>
+      <w:r>
+        <w:rPr>
+          <w:lang w:val="en-US"/>
+        </w:rPr>
+        <w:tab/>
+        <w:t>:</w:t>
+      </w:r>
+      <w:r>
+        <w:rPr>
+          <w:lang w:val="en-US"/>
+        </w:rPr>
+        <w:tab/>
+        <w:t>Br</w:t>
+      </w:r>
+      <w:r>
+        <w:rPr>
+          <w:lang w:val="en-US"/>
+        </w:rPr>
+        <w:t>ian</w:t>
       </w:r>
     </w:p>
     <w:p>
@@ -46,10 +121,18 @@
         <w:t>Productoverzicht</w:t>
       </w:r>
       <w:r>
-        <w:t xml:space="preserve"> na zoeken -&gt; </w:t>
-      </w:r>
-      <w:r>
-        <w:t>Single product pagina</w:t>
+        <w:t xml:space="preserve"> na zoeken -&gt; Single product pagina</w:t>
+      </w:r>
+      <w:r>
+        <w:tab/>
+      </w:r>
+      <w:r>
+        <w:tab/>
+        <w:t>:</w:t>
+      </w:r>
+      <w:r>
+        <w:tab/>
+        <w:t>Jorrit</w:t>
       </w:r>
     </w:p>
     <w:p>
@@ -71,6 +154,26 @@
         <w:t>checkout</w:t>
       </w:r>
       <w:proofErr w:type="spellEnd"/>
+      <w:r>
+        <w:tab/>
+      </w:r>
+      <w:r>
+        <w:tab/>
+      </w:r>
+      <w:r>
+        <w:tab/>
+      </w:r>
+      <w:r>
+        <w:tab/>
+      </w:r>
+      <w:r>
+        <w:tab/>
+        <w:t xml:space="preserve">: </w:t>
+      </w:r>
+      <w:r>
+        <w:tab/>
+        <w:t>Wouter</w:t>
+      </w:r>
     </w:p>
     <w:p>
       <w:pPr>
@@ -86,6 +189,23 @@
       <w:r>
         <w:t xml:space="preserve"> -&gt; mijn bestellingen</w:t>
       </w:r>
+      <w:r>
+        <w:tab/>
+      </w:r>
+      <w:r>
+        <w:tab/>
+      </w:r>
+      <w:r>
+        <w:tab/>
+      </w:r>
+      <w:r>
+        <w:tab/>
+        <w:t>:</w:t>
+      </w:r>
+      <w:r>
+        <w:tab/>
+        <w:t>Brian</w:t>
+      </w:r>
     </w:p>
     <w:p>
       <w:pPr>
@@ -96,13 +216,27 @@
         </w:numPr>
       </w:pPr>
       <w:r>
-        <w:t>Klantenservice-&gt; categorie pa</w:t>
+        <w:t>Klantenservice-&gt; categorie pagina</w:t>
+      </w:r>
+      <w:r>
+        <w:tab/>
+      </w:r>
+      <w:r>
+        <w:tab/>
+      </w:r>
+      <w:r>
+        <w:tab/>
+      </w:r>
+      <w:r>
+        <w:tab/>
+        <w:t>:</w:t>
+      </w:r>
+      <w:r>
+        <w:tab/>
+        <w:t>Jorrit / Wouter</w:t>
       </w:r>
       <w:bookmarkStart w:id="0" w:name="_GoBack"/>
       <w:bookmarkEnd w:id="0"/>
-      <w:r>
-        <w:t>gina</w:t>
-      </w:r>
     </w:p>
     <w:sectPr>
       <w:pgSz w:w="11906" w:h="16838"/>

</xml_diff>

<commit_message>
Gemaakte wireframes afgevinkt in word document
</commit_message>
<xml_diff>
--- a/Wireframes/Wireframes pagina's.docx
+++ b/Wireframes/Wireframes pagina's.docx
@@ -24,12 +24,14 @@
           <w:numId w:val="1"/>
         </w:numPr>
         <w:rPr>
+          <w:color w:val="70AD47" w:themeColor="accent6"/>
           <w:lang w:val="en-US"/>
         </w:rPr>
       </w:pPr>
       <w:r>
         <w:rPr>
           <w:b/>
+          <w:color w:val="70AD47" w:themeColor="accent6"/>
           <w:lang w:val="en-US"/>
         </w:rPr>
         <w:t xml:space="preserve">Home </w:t>
@@ -38,6 +40,7 @@
       <w:r>
         <w:rPr>
           <w:b/>
+          <w:color w:val="70AD47" w:themeColor="accent6"/>
           <w:lang w:val="en-US"/>
         </w:rPr>
         <w:t>Pagina</w:t>
@@ -46,12 +49,14 @@
       <w:r>
         <w:rPr>
           <w:b/>
+          <w:color w:val="70AD47" w:themeColor="accent6"/>
           <w:lang w:val="en-US"/>
         </w:rPr>
         <w:t xml:space="preserve"> </w:t>
       </w:r>
       <w:r>
         <w:rPr>
+          <w:color w:val="70AD47" w:themeColor="accent6"/>
           <w:lang w:val="en-US"/>
         </w:rPr>
         <w:t xml:space="preserve">-&gt; promo </w:t>
@@ -59,6 +64,7 @@
       <w:proofErr w:type="spellStart"/>
       <w:r>
         <w:rPr>
+          <w:color w:val="70AD47" w:themeColor="accent6"/>
           <w:lang w:val="en-US"/>
         </w:rPr>
         <w:t>pagina</w:t>
@@ -66,30 +72,35 @@
       <w:proofErr w:type="spellEnd"/>
       <w:r>
         <w:rPr>
+          <w:color w:val="70AD47" w:themeColor="accent6"/>
           <w:lang w:val="en-US"/>
         </w:rPr>
         <w:tab/>
       </w:r>
       <w:r>
         <w:rPr>
+          <w:color w:val="70AD47" w:themeColor="accent6"/>
           <w:lang w:val="en-US"/>
         </w:rPr>
         <w:tab/>
       </w:r>
       <w:r>
         <w:rPr>
+          <w:color w:val="70AD47" w:themeColor="accent6"/>
           <w:lang w:val="en-US"/>
         </w:rPr>
         <w:tab/>
       </w:r>
       <w:r>
         <w:rPr>
+          <w:color w:val="70AD47" w:themeColor="accent6"/>
           <w:lang w:val="en-US"/>
         </w:rPr>
         <w:tab/>
       </w:r>
       <w:r>
         <w:rPr>
+          <w:color w:val="70AD47" w:themeColor="accent6"/>
           <w:lang w:val="en-US"/>
         </w:rPr>
         <w:tab/>
@@ -97,16 +108,11 @@
       </w:r>
       <w:r>
         <w:rPr>
+          <w:color w:val="70AD47" w:themeColor="accent6"/>
           <w:lang w:val="en-US"/>
         </w:rPr>
         <w:tab/>
-        <w:t>Br</w:t>
-      </w:r>
-      <w:r>
-        <w:rPr>
-          <w:lang w:val="en-US"/>
-        </w:rPr>
-        <w:t>ian</w:t>
+        <w:t>Brian</w:t>
       </w:r>
     </w:p>
     <w:p>
@@ -116,21 +122,39 @@
           <w:ilvl w:val="0"/>
           <w:numId w:val="1"/>
         </w:numPr>
-      </w:pPr>
-      <w:r>
+        <w:rPr>
+          <w:color w:val="70AD47" w:themeColor="accent6"/>
+        </w:rPr>
+      </w:pPr>
+      <w:r>
+        <w:rPr>
+          <w:color w:val="70AD47" w:themeColor="accent6"/>
+        </w:rPr>
         <w:t>Productoverzicht</w:t>
       </w:r>
       <w:r>
+        <w:rPr>
+          <w:color w:val="70AD47" w:themeColor="accent6"/>
+        </w:rPr>
         <w:t xml:space="preserve"> na zoeken -&gt; Single product pagina</w:t>
       </w:r>
       <w:r>
-        <w:tab/>
-      </w:r>
-      <w:r>
+        <w:rPr>
+          <w:color w:val="70AD47" w:themeColor="accent6"/>
+        </w:rPr>
+        <w:tab/>
+      </w:r>
+      <w:r>
+        <w:rPr>
+          <w:color w:val="70AD47" w:themeColor="accent6"/>
+        </w:rPr>
         <w:tab/>
         <w:t>:</w:t>
       </w:r>
       <w:r>
+        <w:rPr>
+          <w:color w:val="70AD47" w:themeColor="accent6"/>
+        </w:rPr>
         <w:tab/>
         <w:t>Jorrit</w:t>
       </w:r>
@@ -142,35 +166,65 @@
           <w:ilvl w:val="0"/>
           <w:numId w:val="1"/>
         </w:numPr>
-      </w:pPr>
-      <w:r>
+        <w:rPr>
+          <w:color w:val="70AD47" w:themeColor="accent6"/>
+        </w:rPr>
+      </w:pPr>
+      <w:r>
+        <w:rPr>
+          <w:color w:val="70AD47" w:themeColor="accent6"/>
+        </w:rPr>
         <w:t>Winkelmand</w:t>
       </w:r>
       <w:r>
+        <w:rPr>
+          <w:color w:val="70AD47" w:themeColor="accent6"/>
+        </w:rPr>
         <w:t xml:space="preserve"> -&gt; </w:t>
       </w:r>
       <w:proofErr w:type="spellStart"/>
       <w:r>
+        <w:rPr>
+          <w:color w:val="70AD47" w:themeColor="accent6"/>
+        </w:rPr>
         <w:t>checkout</w:t>
       </w:r>
       <w:proofErr w:type="spellEnd"/>
       <w:r>
-        <w:tab/>
-      </w:r>
-      <w:r>
-        <w:tab/>
-      </w:r>
-      <w:r>
-        <w:tab/>
-      </w:r>
-      <w:r>
-        <w:tab/>
-      </w:r>
-      <w:r>
+        <w:rPr>
+          <w:color w:val="70AD47" w:themeColor="accent6"/>
+        </w:rPr>
+        <w:tab/>
+      </w:r>
+      <w:r>
+        <w:rPr>
+          <w:color w:val="70AD47" w:themeColor="accent6"/>
+        </w:rPr>
+        <w:tab/>
+      </w:r>
+      <w:r>
+        <w:rPr>
+          <w:color w:val="70AD47" w:themeColor="accent6"/>
+        </w:rPr>
+        <w:tab/>
+      </w:r>
+      <w:r>
+        <w:rPr>
+          <w:color w:val="70AD47" w:themeColor="accent6"/>
+        </w:rPr>
+        <w:tab/>
+      </w:r>
+      <w:r>
+        <w:rPr>
+          <w:color w:val="70AD47" w:themeColor="accent6"/>
+        </w:rPr>
         <w:tab/>
         <w:t xml:space="preserve">: </w:t>
       </w:r>
       <w:r>
+        <w:rPr>
+          <w:color w:val="70AD47" w:themeColor="accent6"/>
+        </w:rPr>
         <w:tab/>
         <w:t>Wouter</w:t>
       </w:r>
@@ -182,27 +236,51 @@
           <w:ilvl w:val="0"/>
           <w:numId w:val="1"/>
         </w:numPr>
-      </w:pPr>
-      <w:r>
+        <w:rPr>
+          <w:color w:val="70AD47" w:themeColor="accent6"/>
+        </w:rPr>
+      </w:pPr>
+      <w:r>
+        <w:rPr>
+          <w:color w:val="70AD47" w:themeColor="accent6"/>
+        </w:rPr>
         <w:t>Uw account</w:t>
       </w:r>
       <w:r>
+        <w:rPr>
+          <w:color w:val="70AD47" w:themeColor="accent6"/>
+        </w:rPr>
         <w:t xml:space="preserve"> -&gt; mijn bestellingen</w:t>
       </w:r>
       <w:r>
-        <w:tab/>
-      </w:r>
-      <w:r>
-        <w:tab/>
-      </w:r>
-      <w:r>
-        <w:tab/>
-      </w:r>
-      <w:r>
+        <w:rPr>
+          <w:color w:val="70AD47" w:themeColor="accent6"/>
+        </w:rPr>
+        <w:tab/>
+      </w:r>
+      <w:r>
+        <w:rPr>
+          <w:color w:val="70AD47" w:themeColor="accent6"/>
+        </w:rPr>
+        <w:tab/>
+      </w:r>
+      <w:r>
+        <w:rPr>
+          <w:color w:val="70AD47" w:themeColor="accent6"/>
+        </w:rPr>
+        <w:tab/>
+      </w:r>
+      <w:r>
+        <w:rPr>
+          <w:color w:val="70AD47" w:themeColor="accent6"/>
+        </w:rPr>
         <w:tab/>
         <w:t>:</w:t>
       </w:r>
       <w:r>
+        <w:rPr>
+          <w:color w:val="70AD47" w:themeColor="accent6"/>
+        </w:rPr>
         <w:tab/>
         <w:t>Brian</w:t>
       </w:r>
@@ -235,6 +313,11 @@
         <w:tab/>
         <w:t>Jorrit / Wouter</w:t>
       </w:r>
+    </w:p>
+    <w:p/>
+    <w:p/>
+    <w:p/>
+    <w:p>
       <w:bookmarkStart w:id="0" w:name="_GoBack"/>
       <w:bookmarkEnd w:id="0"/>
     </w:p>

</xml_diff>